<commit_message>
matrix q4 header fixed
</commit_message>
<xml_diff>
--- a/Documentation/Presentation/Q4Matrix.docx
+++ b/Documentation/Presentation/Q4Matrix.docx
@@ -2,14 +2,14 @@
 <file path=word/document.xml><?xml version="1.0" encoding="utf-8"?>
 <w:document xmlns:wpc="http://schemas.microsoft.com/office/word/2010/wordprocessingCanvas" xmlns:cx="http://schemas.microsoft.com/office/drawing/2014/chartex" xmlns:cx1="http://schemas.microsoft.com/office/drawing/2015/9/8/chartex" xmlns:cx2="http://schemas.microsoft.com/office/drawing/2015/10/21/chartex" xmlns:cx3="http://schemas.microsoft.com/office/drawing/2016/5/9/chartex" xmlns:cx4="http://schemas.microsoft.com/office/drawing/2016/5/10/chartex" xmlns:cx5="http://schemas.microsoft.com/office/drawing/2016/5/11/chartex" xmlns:cx6="http://schemas.microsoft.com/office/drawing/2016/5/12/chartex" xmlns:cx7="http://schemas.microsoft.com/office/drawing/2016/5/13/chartex" xmlns:cx8="http://schemas.microsoft.com/office/drawing/2016/5/14/chartex" xmlns:mc="http://schemas.openxmlformats.org/markup-compatibility/2006" xmlns:aink="http://schemas.microsoft.com/office/drawing/2016/ink" xmlns:am3d="http://schemas.microsoft.com/office/drawing/2017/model3d" xmlns:o="urn:schemas-microsoft-com:office:office" xmlns:r="http://schemas.openxmlformats.org/officeDocument/2006/relationships" xmlns:m="http://schemas.openxmlformats.org/officeDocument/2006/math" xmlns:v="urn:schemas-microsoft-com:vml" xmlns:wp14="http://schemas.microsoft.com/office/word/2010/wordprocessingDrawing" xmlns:wp="http://schemas.openxmlformats.org/drawingml/2006/wordprocessingDrawing" xmlns:w10="urn:schemas-microsoft-com:office:word" xmlns:w="http://schemas.openxmlformats.org/wordprocessingml/2006/main" xmlns:w14="http://schemas.microsoft.com/office/word/2010/wordml" xmlns:w15="http://schemas.microsoft.com/office/word/2012/wordml" xmlns:w16cex="http://schemas.microsoft.com/office/word/2018/wordml/cex" xmlns:w16cid="http://schemas.microsoft.com/office/word/2016/wordml/cid" xmlns:w16="http://schemas.microsoft.com/office/word/2018/wordml" xmlns:w16se="http://schemas.microsoft.com/office/word/2015/wordml/symex" xmlns:wpg="http://schemas.microsoft.com/office/word/2010/wordprocessingGroup" xmlns:wpi="http://schemas.microsoft.com/office/word/2010/wordprocessingInk" xmlns:wne="http://schemas.microsoft.com/office/word/2006/wordml" xmlns:wps="http://schemas.microsoft.com/office/word/2010/wordprocessingShape" mc:Ignorable="w14 w15 w16se w16cid w16 w16cex wp14">
   <w:body>
+    <w:bookmarkStart w:id="0" w:name="_GoBack"/>
+    <w:bookmarkEnd w:id="0"/>
     <w:p>
       <w:pPr>
         <w:tabs>
           <w:tab w:val="left" w:pos="24240"/>
         </w:tabs>
       </w:pPr>
-      <w:bookmarkStart w:id="0" w:name="_GoBack"/>
-      <w:bookmarkEnd w:id="0"/>
       <w:r>
         <w:rPr>
           <w:noProof/>
@@ -641,6 +641,9 @@
         </mc:AlternateContent>
       </w:r>
       <w:r>
+        <w:rPr>
+          <w:noProof/>
+        </w:rPr>
         <mc:AlternateContent>
           <mc:Choice Requires="wps">
             <w:drawing>
@@ -702,8 +705,93 @@
                                 <w:sz w:val="36"/>
                                 <w:szCs w:val="36"/>
                               </w:rPr>
-                              <w:t>Template, Graph5</w:t>
-                            </w:r>
+                              <w:t>Template</w:t>
+                            </w:r>
+                            <w:r>
+                              <w:rPr>
+                                <w:b/>
+                                <w:color w:val="FFFFFF" w:themeColor="background1"/>
+                                <w:sz w:val="36"/>
+                                <w:szCs w:val="36"/>
+                              </w:rPr>
+                              <w:t>,</w:t>
+                            </w:r>
+                            <w:r>
+                              <w:rPr>
+                                <w:b/>
+                                <w:color w:val="FFFFFF" w:themeColor="background1"/>
+                                <w:sz w:val="36"/>
+                                <w:szCs w:val="36"/>
+                              </w:rPr>
+                              <w:t xml:space="preserve"> </w:t>
+                            </w:r>
+                          </w:p>
+                          <w:p>
+                            <w:pPr>
+                              <w:jc w:val="center"/>
+                              <w:rPr>
+                                <w:b/>
+                                <w:color w:val="FFFFFF" w:themeColor="background1"/>
+                                <w:sz w:val="36"/>
+                                <w:szCs w:val="36"/>
+                              </w:rPr>
+                            </w:pPr>
+                            <w:r>
+                              <w:rPr>
+                                <w:b/>
+                                <w:color w:val="FFFFFF" w:themeColor="background1"/>
+                                <w:sz w:val="36"/>
+                                <w:szCs w:val="36"/>
+                              </w:rPr>
+                              <w:t>Q</w:t>
+                            </w:r>
+                            <w:r>
+                              <w:rPr>
+                                <w:b/>
+                                <w:color w:val="FFFFFF" w:themeColor="background1"/>
+                                <w:sz w:val="36"/>
+                                <w:szCs w:val="36"/>
+                              </w:rPr>
+                              <w:t>3</w:t>
+                            </w:r>
+                            <w:r>
+                              <w:rPr>
+                                <w:b/>
+                                <w:color w:val="FFFFFF" w:themeColor="background1"/>
+                                <w:sz w:val="36"/>
+                                <w:szCs w:val="36"/>
+                              </w:rPr>
+                              <w:t>-</w:t>
+                            </w:r>
+                            <w:r>
+                              <w:rPr>
+                                <w:b/>
+                                <w:color w:val="FFFFFF" w:themeColor="background1"/>
+                                <w:sz w:val="36"/>
+                                <w:szCs w:val="36"/>
+                              </w:rPr>
+                              <w:t>Graph</w:t>
+                            </w:r>
+                            <w:r>
+                              <w:rPr>
+                                <w:b/>
+                                <w:color w:val="FFFFFF" w:themeColor="background1"/>
+                                <w:sz w:val="36"/>
+                                <w:szCs w:val="36"/>
+                              </w:rPr>
+                              <w:t>2</w:t>
+                            </w:r>
+                          </w:p>
+                          <w:p>
+                            <w:pPr>
+                              <w:jc w:val="center"/>
+                              <w:rPr>
+                                <w:b/>
+                                <w:color w:val="FFFFFF" w:themeColor="background1"/>
+                                <w:sz w:val="36"/>
+                                <w:szCs w:val="36"/>
+                              </w:rPr>
+                            </w:pPr>
                           </w:p>
                         </w:txbxContent>
                       </wps:txbx>
@@ -724,7 +812,11 @@
           </mc:Choice>
           <mc:Fallback>
             <w:pict>
-              <v:shape w14:anchorId="5145D197" id="Text Box 2" o:spid="_x0000_s1029" type="#_x0000_t202" style="position:absolute;margin-left:979.05pt;margin-top:22pt;width:155.9pt;height:56.65pt;z-index:251847680;visibility:visible;mso-wrap-style:square;mso-width-percent:0;mso-height-percent:0;mso-wrap-distance-left:9pt;mso-wrap-distance-top:0;mso-wrap-distance-right:9pt;mso-wrap-distance-bottom:0;mso-position-horizontal:absolute;mso-position-horizontal-relative:text;mso-position-vertical:absolute;mso-position-vertical-relative:text;mso-width-percent:0;mso-height-percent:0;mso-width-relative:margin;mso-height-relative:margin;v-text-anchor:middle" o:gfxdata="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" fillcolor="black [3213]" stroked="f">
+              <v:shapetype w14:anchorId="5145D197" id="_x0000_t202" coordsize="21600,21600" o:spt="202" path="m,l,21600r21600,l21600,xe">
+                <v:stroke joinstyle="miter"/>
+                <v:path gradientshapeok="t" o:connecttype="rect"/>
+              </v:shapetype>
+              <v:shape id="Text Box 2" o:spid="_x0000_s1029" type="#_x0000_t202" style="position:absolute;margin-left:979.05pt;margin-top:22pt;width:155.9pt;height:56.65pt;z-index:251847680;visibility:visible;mso-wrap-style:square;mso-width-percent:0;mso-height-percent:0;mso-wrap-distance-left:9pt;mso-wrap-distance-top:0;mso-wrap-distance-right:9pt;mso-wrap-distance-bottom:0;mso-position-horizontal:absolute;mso-position-horizontal-relative:text;mso-position-vertical:absolute;mso-position-vertical-relative:text;mso-width-percent:0;mso-height-percent:0;mso-width-relative:margin;mso-height-relative:margin;v-text-anchor:middle" o:gfxdata="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" fillcolor="black [3213]" stroked="f">
                 <v:textbox>
                   <w:txbxContent>
                     <w:p>
@@ -744,8 +836,93 @@
                           <w:sz w:val="36"/>
                           <w:szCs w:val="36"/>
                         </w:rPr>
-                        <w:t>Template, Graph5</w:t>
-                      </w:r>
+                        <w:t>Template</w:t>
+                      </w:r>
+                      <w:r>
+                        <w:rPr>
+                          <w:b/>
+                          <w:color w:val="FFFFFF" w:themeColor="background1"/>
+                          <w:sz w:val="36"/>
+                          <w:szCs w:val="36"/>
+                        </w:rPr>
+                        <w:t>,</w:t>
+                      </w:r>
+                      <w:r>
+                        <w:rPr>
+                          <w:b/>
+                          <w:color w:val="FFFFFF" w:themeColor="background1"/>
+                          <w:sz w:val="36"/>
+                          <w:szCs w:val="36"/>
+                        </w:rPr>
+                        <w:t xml:space="preserve"> </w:t>
+                      </w:r>
+                    </w:p>
+                    <w:p>
+                      <w:pPr>
+                        <w:jc w:val="center"/>
+                        <w:rPr>
+                          <w:b/>
+                          <w:color w:val="FFFFFF" w:themeColor="background1"/>
+                          <w:sz w:val="36"/>
+                          <w:szCs w:val="36"/>
+                        </w:rPr>
+                      </w:pPr>
+                      <w:r>
+                        <w:rPr>
+                          <w:b/>
+                          <w:color w:val="FFFFFF" w:themeColor="background1"/>
+                          <w:sz w:val="36"/>
+                          <w:szCs w:val="36"/>
+                        </w:rPr>
+                        <w:t>Q</w:t>
+                      </w:r>
+                      <w:r>
+                        <w:rPr>
+                          <w:b/>
+                          <w:color w:val="FFFFFF" w:themeColor="background1"/>
+                          <w:sz w:val="36"/>
+                          <w:szCs w:val="36"/>
+                        </w:rPr>
+                        <w:t>3</w:t>
+                      </w:r>
+                      <w:r>
+                        <w:rPr>
+                          <w:b/>
+                          <w:color w:val="FFFFFF" w:themeColor="background1"/>
+                          <w:sz w:val="36"/>
+                          <w:szCs w:val="36"/>
+                        </w:rPr>
+                        <w:t>-</w:t>
+                      </w:r>
+                      <w:r>
+                        <w:rPr>
+                          <w:b/>
+                          <w:color w:val="FFFFFF" w:themeColor="background1"/>
+                          <w:sz w:val="36"/>
+                          <w:szCs w:val="36"/>
+                        </w:rPr>
+                        <w:t>Graph</w:t>
+                      </w:r>
+                      <w:r>
+                        <w:rPr>
+                          <w:b/>
+                          <w:color w:val="FFFFFF" w:themeColor="background1"/>
+                          <w:sz w:val="36"/>
+                          <w:szCs w:val="36"/>
+                        </w:rPr>
+                        <w:t>2</w:t>
+                      </w:r>
+                    </w:p>
+                    <w:p>
+                      <w:pPr>
+                        <w:jc w:val="center"/>
+                        <w:rPr>
+                          <w:b/>
+                          <w:color w:val="FFFFFF" w:themeColor="background1"/>
+                          <w:sz w:val="36"/>
+                          <w:szCs w:val="36"/>
+                        </w:rPr>
+                      </w:pPr>
                     </w:p>
                   </w:txbxContent>
                 </v:textbox>
@@ -756,6 +933,9 @@
         </mc:AlternateContent>
       </w:r>
       <w:r>
+        <w:rPr>
+          <w:noProof/>
+        </w:rPr>
         <mc:AlternateContent>
           <mc:Choice Requires="wps">
             <w:drawing>
@@ -817,8 +997,75 @@
                                 <w:sz w:val="36"/>
                                 <w:szCs w:val="36"/>
                               </w:rPr>
-                              <w:t>Template, Graph4</w:t>
-                            </w:r>
+                              <w:t xml:space="preserve">Template, </w:t>
+                            </w:r>
+                          </w:p>
+                          <w:p>
+                            <w:pPr>
+                              <w:jc w:val="center"/>
+                              <w:rPr>
+                                <w:b/>
+                                <w:color w:val="FFFFFF" w:themeColor="background1"/>
+                                <w:sz w:val="36"/>
+                                <w:szCs w:val="36"/>
+                              </w:rPr>
+                            </w:pPr>
+                            <w:r>
+                              <w:rPr>
+                                <w:b/>
+                                <w:color w:val="FFFFFF" w:themeColor="background1"/>
+                                <w:sz w:val="36"/>
+                                <w:szCs w:val="36"/>
+                              </w:rPr>
+                              <w:t>Q</w:t>
+                            </w:r>
+                            <w:r>
+                              <w:rPr>
+                                <w:b/>
+                                <w:color w:val="FFFFFF" w:themeColor="background1"/>
+                                <w:sz w:val="36"/>
+                                <w:szCs w:val="36"/>
+                              </w:rPr>
+                              <w:t>3</w:t>
+                            </w:r>
+                            <w:r>
+                              <w:rPr>
+                                <w:b/>
+                                <w:color w:val="FFFFFF" w:themeColor="background1"/>
+                                <w:sz w:val="36"/>
+                                <w:szCs w:val="36"/>
+                              </w:rPr>
+                              <w:t>-</w:t>
+                            </w:r>
+                            <w:r>
+                              <w:rPr>
+                                <w:b/>
+                                <w:color w:val="FFFFFF" w:themeColor="background1"/>
+                                <w:sz w:val="36"/>
+                                <w:szCs w:val="36"/>
+                              </w:rPr>
+                              <w:t>Graph</w:t>
+                            </w:r>
+                            <w:r>
+                              <w:rPr>
+                                <w:b/>
+                                <w:color w:val="FFFFFF" w:themeColor="background1"/>
+                                <w:sz w:val="36"/>
+                                <w:szCs w:val="36"/>
+                              </w:rPr>
+                              <w:t>1</w:t>
+                            </w:r>
+                          </w:p>
+                          <w:p>
+                            <w:pPr>
+                              <w:jc w:val="center"/>
+                              <w:rPr>
+                                <w:b/>
+                                <w:color w:val="FFFFFF" w:themeColor="background1"/>
+                                <w:sz w:val="36"/>
+                                <w:szCs w:val="36"/>
+                              </w:rPr>
+                            </w:pPr>
                           </w:p>
                         </w:txbxContent>
                       </wps:txbx>
@@ -859,8 +1106,75 @@
                           <w:sz w:val="36"/>
                           <w:szCs w:val="36"/>
                         </w:rPr>
-                        <w:t>Template, Graph4</w:t>
-                      </w:r>
+                        <w:t xml:space="preserve">Template, </w:t>
+                      </w:r>
+                    </w:p>
+                    <w:p>
+                      <w:pPr>
+                        <w:jc w:val="center"/>
+                        <w:rPr>
+                          <w:b/>
+                          <w:color w:val="FFFFFF" w:themeColor="background1"/>
+                          <w:sz w:val="36"/>
+                          <w:szCs w:val="36"/>
+                        </w:rPr>
+                      </w:pPr>
+                      <w:r>
+                        <w:rPr>
+                          <w:b/>
+                          <w:color w:val="FFFFFF" w:themeColor="background1"/>
+                          <w:sz w:val="36"/>
+                          <w:szCs w:val="36"/>
+                        </w:rPr>
+                        <w:t>Q</w:t>
+                      </w:r>
+                      <w:r>
+                        <w:rPr>
+                          <w:b/>
+                          <w:color w:val="FFFFFF" w:themeColor="background1"/>
+                          <w:sz w:val="36"/>
+                          <w:szCs w:val="36"/>
+                        </w:rPr>
+                        <w:t>3</w:t>
+                      </w:r>
+                      <w:r>
+                        <w:rPr>
+                          <w:b/>
+                          <w:color w:val="FFFFFF" w:themeColor="background1"/>
+                          <w:sz w:val="36"/>
+                          <w:szCs w:val="36"/>
+                        </w:rPr>
+                        <w:t>-</w:t>
+                      </w:r>
+                      <w:r>
+                        <w:rPr>
+                          <w:b/>
+                          <w:color w:val="FFFFFF" w:themeColor="background1"/>
+                          <w:sz w:val="36"/>
+                          <w:szCs w:val="36"/>
+                        </w:rPr>
+                        <w:t>Graph</w:t>
+                      </w:r>
+                      <w:r>
+                        <w:rPr>
+                          <w:b/>
+                          <w:color w:val="FFFFFF" w:themeColor="background1"/>
+                          <w:sz w:val="36"/>
+                          <w:szCs w:val="36"/>
+                        </w:rPr>
+                        <w:t>1</w:t>
+                      </w:r>
+                    </w:p>
+                    <w:p>
+                      <w:pPr>
+                        <w:jc w:val="center"/>
+                        <w:rPr>
+                          <w:b/>
+                          <w:color w:val="FFFFFF" w:themeColor="background1"/>
+                          <w:sz w:val="36"/>
+                          <w:szCs w:val="36"/>
+                        </w:rPr>
+                      </w:pPr>
                     </w:p>
                   </w:txbxContent>
                 </v:textbox>
@@ -871,6 +1185,9 @@
         </mc:AlternateContent>
       </w:r>
       <w:r>
+        <w:rPr>
+          <w:noProof/>
+        </w:rPr>
         <mc:AlternateContent>
           <mc:Choice Requires="wps">
             <w:drawing>
@@ -932,8 +1249,75 @@
                                 <w:sz w:val="36"/>
                                 <w:szCs w:val="36"/>
                               </w:rPr>
-                              <w:t>Template, Graph2</w:t>
-                            </w:r>
+                              <w:t xml:space="preserve">Template, </w:t>
+                            </w:r>
+                          </w:p>
+                          <w:p>
+                            <w:pPr>
+                              <w:jc w:val="center"/>
+                              <w:rPr>
+                                <w:b/>
+                                <w:color w:val="FFFFFF" w:themeColor="background1"/>
+                                <w:sz w:val="36"/>
+                                <w:szCs w:val="36"/>
+                              </w:rPr>
+                            </w:pPr>
+                            <w:r>
+                              <w:rPr>
+                                <w:b/>
+                                <w:color w:val="FFFFFF" w:themeColor="background1"/>
+                                <w:sz w:val="36"/>
+                                <w:szCs w:val="36"/>
+                              </w:rPr>
+                              <w:t>Q</w:t>
+                            </w:r>
+                            <w:r>
+                              <w:rPr>
+                                <w:b/>
+                                <w:color w:val="FFFFFF" w:themeColor="background1"/>
+                                <w:sz w:val="36"/>
+                                <w:szCs w:val="36"/>
+                              </w:rPr>
+                              <w:t>2</w:t>
+                            </w:r>
+                            <w:r>
+                              <w:rPr>
+                                <w:b/>
+                                <w:color w:val="FFFFFF" w:themeColor="background1"/>
+                                <w:sz w:val="36"/>
+                                <w:szCs w:val="36"/>
+                              </w:rPr>
+                              <w:t>-</w:t>
+                            </w:r>
+                            <w:r>
+                              <w:rPr>
+                                <w:b/>
+                                <w:color w:val="FFFFFF" w:themeColor="background1"/>
+                                <w:sz w:val="36"/>
+                                <w:szCs w:val="36"/>
+                              </w:rPr>
+                              <w:t>Graph</w:t>
+                            </w:r>
+                            <w:r>
+                              <w:rPr>
+                                <w:b/>
+                                <w:color w:val="FFFFFF" w:themeColor="background1"/>
+                                <w:sz w:val="36"/>
+                                <w:szCs w:val="36"/>
+                              </w:rPr>
+                              <w:t>1</w:t>
+                            </w:r>
+                          </w:p>
+                          <w:p>
+                            <w:pPr>
+                              <w:jc w:val="center"/>
+                              <w:rPr>
+                                <w:b/>
+                                <w:color w:val="FFFFFF" w:themeColor="background1"/>
+                                <w:sz w:val="36"/>
+                                <w:szCs w:val="36"/>
+                              </w:rPr>
+                            </w:pPr>
                           </w:p>
                         </w:txbxContent>
                       </wps:txbx>
@@ -974,8 +1358,75 @@
                           <w:sz w:val="36"/>
                           <w:szCs w:val="36"/>
                         </w:rPr>
-                        <w:t>Template, Graph2</w:t>
-                      </w:r>
+                        <w:t xml:space="preserve">Template, </w:t>
+                      </w:r>
+                    </w:p>
+                    <w:p>
+                      <w:pPr>
+                        <w:jc w:val="center"/>
+                        <w:rPr>
+                          <w:b/>
+                          <w:color w:val="FFFFFF" w:themeColor="background1"/>
+                          <w:sz w:val="36"/>
+                          <w:szCs w:val="36"/>
+                        </w:rPr>
+                      </w:pPr>
+                      <w:r>
+                        <w:rPr>
+                          <w:b/>
+                          <w:color w:val="FFFFFF" w:themeColor="background1"/>
+                          <w:sz w:val="36"/>
+                          <w:szCs w:val="36"/>
+                        </w:rPr>
+                        <w:t>Q</w:t>
+                      </w:r>
+                      <w:r>
+                        <w:rPr>
+                          <w:b/>
+                          <w:color w:val="FFFFFF" w:themeColor="background1"/>
+                          <w:sz w:val="36"/>
+                          <w:szCs w:val="36"/>
+                        </w:rPr>
+                        <w:t>2</w:t>
+                      </w:r>
+                      <w:r>
+                        <w:rPr>
+                          <w:b/>
+                          <w:color w:val="FFFFFF" w:themeColor="background1"/>
+                          <w:sz w:val="36"/>
+                          <w:szCs w:val="36"/>
+                        </w:rPr>
+                        <w:t>-</w:t>
+                      </w:r>
+                      <w:r>
+                        <w:rPr>
+                          <w:b/>
+                          <w:color w:val="FFFFFF" w:themeColor="background1"/>
+                          <w:sz w:val="36"/>
+                          <w:szCs w:val="36"/>
+                        </w:rPr>
+                        <w:t>Graph</w:t>
+                      </w:r>
+                      <w:r>
+                        <w:rPr>
+                          <w:b/>
+                          <w:color w:val="FFFFFF" w:themeColor="background1"/>
+                          <w:sz w:val="36"/>
+                          <w:szCs w:val="36"/>
+                        </w:rPr>
+                        <w:t>1</w:t>
+                      </w:r>
+                    </w:p>
+                    <w:p>
+                      <w:pPr>
+                        <w:jc w:val="center"/>
+                        <w:rPr>
+                          <w:b/>
+                          <w:color w:val="FFFFFF" w:themeColor="background1"/>
+                          <w:sz w:val="36"/>
+                          <w:szCs w:val="36"/>
+                        </w:rPr>
+                      </w:pPr>
                     </w:p>
                   </w:txbxContent>
                 </v:textbox>
@@ -986,6 +1437,9 @@
         </mc:AlternateContent>
       </w:r>
       <w:r>
+        <w:rPr>
+          <w:noProof/>
+        </w:rPr>
         <mc:AlternateContent>
           <mc:Choice Requires="wps">
             <w:drawing>
@@ -1047,7 +1501,45 @@
                                 <w:sz w:val="36"/>
                                 <w:szCs w:val="36"/>
                               </w:rPr>
-                              <w:t>Template, Graph1</w:t>
+                              <w:t xml:space="preserve">Template, </w:t>
+                            </w:r>
+                          </w:p>
+                          <w:p>
+                            <w:pPr>
+                              <w:jc w:val="center"/>
+                              <w:rPr>
+                                <w:b/>
+                                <w:color w:val="FFFFFF" w:themeColor="background1"/>
+                                <w:sz w:val="36"/>
+                                <w:szCs w:val="36"/>
+                              </w:rPr>
+                            </w:pPr>
+                            <w:r>
+                              <w:rPr>
+                                <w:b/>
+                                <w:color w:val="FFFFFF" w:themeColor="background1"/>
+                                <w:sz w:val="36"/>
+                                <w:szCs w:val="36"/>
+                              </w:rPr>
+                              <w:t>Q1-</w:t>
+                            </w:r>
+                            <w:r>
+                              <w:rPr>
+                                <w:b/>
+                                <w:color w:val="FFFFFF" w:themeColor="background1"/>
+                                <w:sz w:val="36"/>
+                                <w:szCs w:val="36"/>
+                              </w:rPr>
+                              <w:t>Graph</w:t>
+                            </w:r>
+                            <w:r>
+                              <w:rPr>
+                                <w:b/>
+                                <w:color w:val="FFFFFF" w:themeColor="background1"/>
+                                <w:sz w:val="36"/>
+                                <w:szCs w:val="36"/>
+                              </w:rPr>
+                              <w:t>2</w:t>
                             </w:r>
                           </w:p>
                         </w:txbxContent>
@@ -1089,7 +1581,45 @@
                           <w:sz w:val="36"/>
                           <w:szCs w:val="36"/>
                         </w:rPr>
-                        <w:t>Template, Graph1</w:t>
+                        <w:t xml:space="preserve">Template, </w:t>
+                      </w:r>
+                    </w:p>
+                    <w:p>
+                      <w:pPr>
+                        <w:jc w:val="center"/>
+                        <w:rPr>
+                          <w:b/>
+                          <w:color w:val="FFFFFF" w:themeColor="background1"/>
+                          <w:sz w:val="36"/>
+                          <w:szCs w:val="36"/>
+                        </w:rPr>
+                      </w:pPr>
+                      <w:r>
+                        <w:rPr>
+                          <w:b/>
+                          <w:color w:val="FFFFFF" w:themeColor="background1"/>
+                          <w:sz w:val="36"/>
+                          <w:szCs w:val="36"/>
+                        </w:rPr>
+                        <w:t>Q1-</w:t>
+                      </w:r>
+                      <w:r>
+                        <w:rPr>
+                          <w:b/>
+                          <w:color w:val="FFFFFF" w:themeColor="background1"/>
+                          <w:sz w:val="36"/>
+                          <w:szCs w:val="36"/>
+                        </w:rPr>
+                        <w:t>Graph</w:t>
+                      </w:r>
+                      <w:r>
+                        <w:rPr>
+                          <w:b/>
+                          <w:color w:val="FFFFFF" w:themeColor="background1"/>
+                          <w:sz w:val="36"/>
+                          <w:szCs w:val="36"/>
+                        </w:rPr>
+                        <w:t>2</w:t>
                       </w:r>
                     </w:p>
                   </w:txbxContent>
@@ -1101,6 +1631,9 @@
         </mc:AlternateContent>
       </w:r>
       <w:r>
+        <w:rPr>
+          <w:noProof/>
+        </w:rPr>
         <mc:AlternateContent>
           <mc:Choice Requires="wps">
             <w:drawing>
@@ -1162,8 +1695,57 @@
                                 <w:sz w:val="36"/>
                                 <w:szCs w:val="36"/>
                               </w:rPr>
-                              <w:t>Template, Graph3</w:t>
-                            </w:r>
+                              <w:t xml:space="preserve">Template, </w:t>
+                            </w:r>
+                          </w:p>
+                          <w:p>
+                            <w:pPr>
+                              <w:jc w:val="center"/>
+                              <w:rPr>
+                                <w:b/>
+                                <w:color w:val="FFFFFF" w:themeColor="background1"/>
+                                <w:sz w:val="36"/>
+                                <w:szCs w:val="36"/>
+                              </w:rPr>
+                            </w:pPr>
+                            <w:r>
+                              <w:rPr>
+                                <w:b/>
+                                <w:color w:val="FFFFFF" w:themeColor="background1"/>
+                                <w:sz w:val="36"/>
+                                <w:szCs w:val="36"/>
+                              </w:rPr>
+                              <w:t>Q2-</w:t>
+                            </w:r>
+                            <w:r>
+                              <w:rPr>
+                                <w:b/>
+                                <w:color w:val="FFFFFF" w:themeColor="background1"/>
+                                <w:sz w:val="36"/>
+                                <w:szCs w:val="36"/>
+                              </w:rPr>
+                              <w:t>Graph</w:t>
+                            </w:r>
+                            <w:r>
+                              <w:rPr>
+                                <w:b/>
+                                <w:color w:val="FFFFFF" w:themeColor="background1"/>
+                                <w:sz w:val="36"/>
+                                <w:szCs w:val="36"/>
+                              </w:rPr>
+                              <w:t>3</w:t>
+                            </w:r>
+                          </w:p>
+                          <w:p>
+                            <w:pPr>
+                              <w:jc w:val="center"/>
+                              <w:rPr>
+                                <w:b/>
+                                <w:color w:val="FFFFFF" w:themeColor="background1"/>
+                                <w:sz w:val="36"/>
+                                <w:szCs w:val="36"/>
+                              </w:rPr>
+                            </w:pPr>
                           </w:p>
                         </w:txbxContent>
                       </wps:txbx>
@@ -1204,8 +1786,57 @@
                           <w:sz w:val="36"/>
                           <w:szCs w:val="36"/>
                         </w:rPr>
-                        <w:t>Template, Graph3</w:t>
-                      </w:r>
+                        <w:t xml:space="preserve">Template, </w:t>
+                      </w:r>
+                    </w:p>
+                    <w:p>
+                      <w:pPr>
+                        <w:jc w:val="center"/>
+                        <w:rPr>
+                          <w:b/>
+                          <w:color w:val="FFFFFF" w:themeColor="background1"/>
+                          <w:sz w:val="36"/>
+                          <w:szCs w:val="36"/>
+                        </w:rPr>
+                      </w:pPr>
+                      <w:r>
+                        <w:rPr>
+                          <w:b/>
+                          <w:color w:val="FFFFFF" w:themeColor="background1"/>
+                          <w:sz w:val="36"/>
+                          <w:szCs w:val="36"/>
+                        </w:rPr>
+                        <w:t>Q2-</w:t>
+                      </w:r>
+                      <w:r>
+                        <w:rPr>
+                          <w:b/>
+                          <w:color w:val="FFFFFF" w:themeColor="background1"/>
+                          <w:sz w:val="36"/>
+                          <w:szCs w:val="36"/>
+                        </w:rPr>
+                        <w:t>Graph</w:t>
+                      </w:r>
+                      <w:r>
+                        <w:rPr>
+                          <w:b/>
+                          <w:color w:val="FFFFFF" w:themeColor="background1"/>
+                          <w:sz w:val="36"/>
+                          <w:szCs w:val="36"/>
+                        </w:rPr>
+                        <w:t>3</w:t>
+                      </w:r>
+                    </w:p>
+                    <w:p>
+                      <w:pPr>
+                        <w:jc w:val="center"/>
+                        <w:rPr>
+                          <w:b/>
+                          <w:color w:val="FFFFFF" w:themeColor="background1"/>
+                          <w:sz w:val="36"/>
+                          <w:szCs w:val="36"/>
+                        </w:rPr>
+                      </w:pPr>
                     </w:p>
                   </w:txbxContent>
                 </v:textbox>
@@ -1216,6 +1847,9 @@
         </mc:AlternateContent>
       </w:r>
       <w:r>
+        <w:rPr>
+          <w:noProof/>
+        </w:rPr>
         <mc:AlternateContent>
           <mc:Choice Requires="wps">
             <w:drawing>
@@ -1345,6 +1979,9 @@
         </mc:AlternateContent>
       </w:r>
       <w:r>
+        <w:rPr>
+          <w:noProof/>
+        </w:rPr>
         <mc:AlternateContent>
           <mc:Choice Requires="wps">
             <w:drawing>
@@ -1472,6 +2109,9 @@
         </mc:AlternateContent>
       </w:r>
       <w:r>
+        <w:rPr>
+          <w:noProof/>
+        </w:rPr>
         <mc:AlternateContent>
           <mc:Choice Requires="wps">
             <w:drawing>
@@ -1601,6 +2241,9 @@
         </mc:AlternateContent>
       </w:r>
       <w:r>
+        <w:rPr>
+          <w:noProof/>
+        </w:rPr>
         <mc:AlternateContent>
           <mc:Choice Requires="wps">
             <w:drawing>
@@ -1730,6 +2373,9 @@
         </mc:AlternateContent>
       </w:r>
       <w:r>
+        <w:rPr>
+          <w:noProof/>
+        </w:rPr>
         <mc:AlternateContent>
           <mc:Choice Requires="wps">
             <w:drawing>
@@ -1859,6 +2505,9 @@
         </mc:AlternateContent>
       </w:r>
       <w:r>
+        <w:rPr>
+          <w:noProof/>
+        </w:rPr>
         <mc:AlternateContent>
           <mc:Choice Requires="wps">
             <w:drawing>
@@ -1988,6 +2637,9 @@
         </mc:AlternateContent>
       </w:r>
       <w:r>
+        <w:rPr>
+          <w:noProof/>
+        </w:rPr>
         <mc:AlternateContent>
           <mc:Choice Requires="wps">
             <w:drawing>
@@ -12705,6 +13357,7 @@
     <w:lsdException w:name="HTML Sample" w:semiHidden="1" w:unhideWhenUsed="1"/>
     <w:lsdException w:name="HTML Typewriter" w:semiHidden="1" w:unhideWhenUsed="1"/>
     <w:lsdException w:name="HTML Variable" w:semiHidden="1" w:unhideWhenUsed="1"/>
+    <w:lsdException w:name="Normal Table" w:semiHidden="1" w:unhideWhenUsed="1"/>
     <w:lsdException w:name="annotation subject" w:semiHidden="1" w:unhideWhenUsed="1"/>
     <w:lsdException w:name="No List" w:semiHidden="1" w:unhideWhenUsed="1"/>
     <w:lsdException w:name="Outline List 1" w:semiHidden="1" w:unhideWhenUsed="1"/>
@@ -12747,8 +13400,11 @@
     <w:lsdException w:name="Table Contemporary" w:semiHidden="1" w:unhideWhenUsed="1"/>
     <w:lsdException w:name="Table Elegant" w:semiHidden="1" w:unhideWhenUsed="1"/>
     <w:lsdException w:name="Table Professional" w:semiHidden="1" w:unhideWhenUsed="1"/>
+    <w:lsdException w:name="Table Subtle 1" w:semiHidden="1" w:unhideWhenUsed="1"/>
     <w:lsdException w:name="Table Subtle 2" w:semiHidden="1" w:unhideWhenUsed="1"/>
     <w:lsdException w:name="Table Web 1" w:semiHidden="1" w:unhideWhenUsed="1"/>
+    <w:lsdException w:name="Table Web 2" w:semiHidden="1" w:unhideWhenUsed="1"/>
+    <w:lsdException w:name="Table Web 3" w:semiHidden="1" w:unhideWhenUsed="1"/>
     <w:lsdException w:name="Balloon Text" w:semiHidden="1" w:unhideWhenUsed="1"/>
     <w:lsdException w:name="Table Grid" w:uiPriority="39"/>
     <w:lsdException w:name="Table Theme" w:semiHidden="1" w:unhideWhenUsed="1"/>

</xml_diff>